<commit_message>
Committing an updated word document and one update to the script that gets rid of the switchGraph() function
</commit_message>
<xml_diff>
--- a/module-4/Luttrell_mod4_2.docx
+++ b/module-4/Luttrell_mod4_2.docx
@@ -4,14 +4,11 @@
   <w:body>
     <w:p>
       <w:r>
-        <w:rPr>
-          <w:noProof/>
-        </w:rPr>
         <w:drawing>
-          <wp:inline distT="0" distB="0" distL="0" distR="0" wp14:anchorId="066ABCB2" wp14:editId="50195AFE">
-            <wp:extent cx="6135503" cy="9380220"/>
+          <wp:inline distT="0" distB="0" distL="0" distR="0" wp14:anchorId="0FCCE596" wp14:editId="0D1C8DAD">
+            <wp:extent cx="4217670" cy="9144000"/>
             <wp:effectExtent l="0" t="0" r="0" b="0"/>
-            <wp:docPr id="96013772" name="Picture 2" descr="A screenshot of a computer&#10;&#10;AI-generated content may be incorrect."/>
+            <wp:docPr id="1995629512" name="Picture 6" descr="A screenshot of a computer flowchart&#10;&#10;AI-generated content may be incorrect."/>
             <wp:cNvGraphicFramePr>
               <a:graphicFrameLocks xmlns:a="http://schemas.openxmlformats.org/drawingml/2006/main" noChangeAspect="1"/>
             </wp:cNvGraphicFramePr>
@@ -19,7 +16,7 @@
               <a:graphicData uri="http://schemas.openxmlformats.org/drawingml/2006/picture">
                 <pic:pic xmlns:pic="http://schemas.openxmlformats.org/drawingml/2006/picture">
                   <pic:nvPicPr>
-                    <pic:cNvPr id="96013772" name="Picture 2" descr="A screenshot of a computer&#10;&#10;AI-generated content may be incorrect."/>
+                    <pic:cNvPr id="1995629512" name="Picture 6" descr="A screenshot of a computer flowchart&#10;&#10;AI-generated content may be incorrect."/>
                     <pic:cNvPicPr>
                       <a:picLocks noChangeAspect="1" noChangeArrowheads="1"/>
                     </pic:cNvPicPr>
@@ -40,7 +37,63 @@
                   <pic:spPr bwMode="auto">
                     <a:xfrm>
                       <a:off x="0" y="0"/>
-                      <a:ext cx="6146347" cy="9396799"/>
+                      <a:ext cx="4217670" cy="9144000"/>
+                    </a:xfrm>
+                    <a:prstGeom prst="rect">
+                      <a:avLst/>
+                    </a:prstGeom>
+                    <a:noFill/>
+                    <a:ln>
+                      <a:noFill/>
+                    </a:ln>
+                  </pic:spPr>
+                </pic:pic>
+              </a:graphicData>
+            </a:graphic>
+          </wp:inline>
+        </w:drawing>
+      </w:r>
+    </w:p>
+    <w:p>
+      <w:r>
+        <w:br w:type="page"/>
+      </w:r>
+      <w:r>
+        <w:lastRenderedPageBreak/>
+        <w:drawing>
+          <wp:inline distT="0" distB="0" distL="0" distR="0" wp14:anchorId="495034E3" wp14:editId="0364C151">
+            <wp:extent cx="4004310" cy="9144000"/>
+            <wp:effectExtent l="0" t="0" r="0" b="0"/>
+            <wp:docPr id="1585270750" name="Picture 4" descr="A screenshot of a computer&#10;&#10;AI-generated content may be incorrect."/>
+            <wp:cNvGraphicFramePr>
+              <a:graphicFrameLocks xmlns:a="http://schemas.openxmlformats.org/drawingml/2006/main" noChangeAspect="1"/>
+            </wp:cNvGraphicFramePr>
+            <a:graphic xmlns:a="http://schemas.openxmlformats.org/drawingml/2006/main">
+              <a:graphicData uri="http://schemas.openxmlformats.org/drawingml/2006/picture">
+                <pic:pic xmlns:pic="http://schemas.openxmlformats.org/drawingml/2006/picture">
+                  <pic:nvPicPr>
+                    <pic:cNvPr id="1585270750" name="Picture 4" descr="A screenshot of a computer&#10;&#10;AI-generated content may be incorrect."/>
+                    <pic:cNvPicPr>
+                      <a:picLocks noChangeAspect="1" noChangeArrowheads="1"/>
+                    </pic:cNvPicPr>
+                  </pic:nvPicPr>
+                  <pic:blipFill>
+                    <a:blip r:embed="rId5">
+                      <a:extLst>
+                        <a:ext uri="{28A0092B-C50C-407E-A947-70E740481C1C}">
+                          <a14:useLocalDpi xmlns:a14="http://schemas.microsoft.com/office/drawing/2010/main" val="0"/>
+                        </a:ext>
+                      </a:extLst>
+                    </a:blip>
+                    <a:srcRect/>
+                    <a:stretch>
+                      <a:fillRect/>
+                    </a:stretch>
+                  </pic:blipFill>
+                  <pic:spPr bwMode="auto">
+                    <a:xfrm>
+                      <a:off x="0" y="0"/>
+                      <a:ext cx="4004310" cy="9144000"/>
                     </a:xfrm>
                     <a:prstGeom prst="rect">
                       <a:avLst/>
@@ -670,7 +723,6 @@
   <w:style w:type="character" w:default="1" w:styleId="DefaultParagraphFont">
     <w:name w:val="Default Paragraph Font"/>
     <w:uiPriority w:val="1"/>
-    <w:semiHidden/>
     <w:unhideWhenUsed/>
   </w:style>
   <w:style w:type="table" w:default="1" w:styleId="TableNormal">

</xml_diff>